<commit_message>
add file khoa pham laravel
</commit_message>
<xml_diff>
--- a/Github.docx
+++ b/Github.docx
@@ -1327,8 +1327,6 @@
         </w:rPr>
         <w:t xml:space="preserve"> </w:t>
       </w:r>
-      <w:bookmarkStart w:id="0" w:name="_GoBack"/>
-      <w:bookmarkEnd w:id="0"/>
       <w:proofErr w:type="spellStart"/>
       <w:r>
         <w:rPr>
@@ -2530,14 +2528,17 @@
       <w:pPr>
         <w:rPr>
           <w:rFonts w:ascii="Times New Roman" w:hAnsi="Times New Roman" w:cs="Times New Roman"/>
-          <w:sz w:val="32"/>
-          <w:szCs w:val="32"/>
-        </w:rPr>
-      </w:pPr>
+          <w:color w:val="FF0000"/>
+          <w:sz w:val="32"/>
+          <w:szCs w:val="32"/>
+        </w:rPr>
+      </w:pPr>
+      <w:bookmarkStart w:id="0" w:name="_GoBack"/>
       <w:proofErr w:type="gramStart"/>
       <w:r>
         <w:rPr>
           <w:rFonts w:ascii="Times New Roman" w:hAnsi="Times New Roman" w:cs="Times New Roman"/>
+          <w:color w:val="FF0000"/>
           <w:sz w:val="32"/>
           <w:szCs w:val="32"/>
         </w:rPr>
@@ -2547,15 +2548,17 @@
       <w:r>
         <w:rPr>
           <w:rFonts w:ascii="Times New Roman" w:hAnsi="Times New Roman" w:cs="Times New Roman"/>
-          <w:sz w:val="32"/>
-          <w:szCs w:val="32"/>
-        </w:rPr>
-        <w:t xml:space="preserve"> </w:t>
-      </w:r>
-      <w:proofErr w:type="spellStart"/>
-      <w:r>
-        <w:rPr>
-          <w:rFonts w:ascii="Times New Roman" w:hAnsi="Times New Roman" w:cs="Times New Roman"/>
+          <w:color w:val="FF0000"/>
+          <w:sz w:val="32"/>
+          <w:szCs w:val="32"/>
+        </w:rPr>
+        <w:t xml:space="preserve"> </w:t>
+      </w:r>
+      <w:proofErr w:type="spellStart"/>
+      <w:r>
+        <w:rPr>
+          <w:rFonts w:ascii="Times New Roman" w:hAnsi="Times New Roman" w:cs="Times New Roman"/>
+          <w:color w:val="FF0000"/>
           <w:sz w:val="32"/>
           <w:szCs w:val="32"/>
         </w:rPr>
@@ -2565,15 +2568,17 @@
       <w:r>
         <w:rPr>
           <w:rFonts w:ascii="Times New Roman" w:hAnsi="Times New Roman" w:cs="Times New Roman"/>
-          <w:sz w:val="32"/>
-          <w:szCs w:val="32"/>
-        </w:rPr>
-        <w:t xml:space="preserve"> </w:t>
-      </w:r>
-      <w:proofErr w:type="spellStart"/>
-      <w:r>
-        <w:rPr>
-          <w:rFonts w:ascii="Times New Roman" w:hAnsi="Times New Roman" w:cs="Times New Roman"/>
+          <w:color w:val="FF0000"/>
+          <w:sz w:val="32"/>
+          <w:szCs w:val="32"/>
+        </w:rPr>
+        <w:t xml:space="preserve"> </w:t>
+      </w:r>
+      <w:proofErr w:type="spellStart"/>
+      <w:r>
+        <w:rPr>
+          <w:rFonts w:ascii="Times New Roman" w:hAnsi="Times New Roman" w:cs="Times New Roman"/>
+          <w:color w:val="FF0000"/>
           <w:sz w:val="32"/>
           <w:szCs w:val="32"/>
         </w:rPr>
@@ -2583,15 +2588,17 @@
       <w:r>
         <w:rPr>
           <w:rFonts w:ascii="Times New Roman" w:hAnsi="Times New Roman" w:cs="Times New Roman"/>
-          <w:sz w:val="32"/>
-          <w:szCs w:val="32"/>
-        </w:rPr>
-        <w:t xml:space="preserve"> </w:t>
-      </w:r>
-      <w:proofErr w:type="spellStart"/>
-      <w:r>
-        <w:rPr>
-          <w:rFonts w:ascii="Times New Roman" w:hAnsi="Times New Roman" w:cs="Times New Roman"/>
+          <w:color w:val="FF0000"/>
+          <w:sz w:val="32"/>
+          <w:szCs w:val="32"/>
+        </w:rPr>
+        <w:t xml:space="preserve"> </w:t>
+      </w:r>
+      <w:proofErr w:type="spellStart"/>
+      <w:r>
+        <w:rPr>
+          <w:rFonts w:ascii="Times New Roman" w:hAnsi="Times New Roman" w:cs="Times New Roman"/>
+          <w:color w:val="FF0000"/>
           <w:sz w:val="32"/>
           <w:szCs w:val="32"/>
         </w:rPr>
@@ -2601,12 +2608,14 @@
       <w:r>
         <w:rPr>
           <w:rFonts w:ascii="Times New Roman" w:hAnsi="Times New Roman" w:cs="Times New Roman"/>
+          <w:color w:val="FF0000"/>
           <w:sz w:val="32"/>
           <w:szCs w:val="32"/>
         </w:rPr>
         <w:t>: Ctrl + L</w:t>
       </w:r>
     </w:p>
+    <w:bookmarkEnd w:id="0"/>
     <w:p>
       <w:pPr>
         <w:rPr>

</xml_diff>